<commit_message>
add screen flow into docs
</commit_message>
<xml_diff>
--- a/Event-Management-System-Project-Document-PRN211.docx
+++ b/Event-Management-System-Project-Document-PRN211.docx
@@ -20,6 +20,63 @@
           <w:szCs w:val="40"/>
         </w:rPr>
       </w:pPr>
+      <w:r>
+        <w:rPr>
+          <w:b/>
+          <w:noProof/>
+          <w:color w:val="000000"/>
+          <w:sz w:val="40"/>
+          <w:szCs w:val="40"/>
+        </w:rPr>
+        <w:drawing>
+          <wp:inline distT="0" distB="0" distL="0" distR="0" wp14:anchorId="5B7F163E" wp14:editId="455FD682">
+            <wp:extent cx="5935980" cy="4183380"/>
+            <wp:effectExtent l="0" t="0" r="7620" b="7620"/>
+            <wp:docPr id="2" name="Picture 2"/>
+            <wp:cNvGraphicFramePr>
+              <a:graphicFrameLocks xmlns:a="http://schemas.openxmlformats.org/drawingml/2006/main" noChangeAspect="1"/>
+            </wp:cNvGraphicFramePr>
+            <a:graphic xmlns:a="http://schemas.openxmlformats.org/drawingml/2006/main">
+              <a:graphicData uri="http://schemas.openxmlformats.org/drawingml/2006/picture">
+                <pic:pic xmlns:pic="http://schemas.openxmlformats.org/drawingml/2006/picture">
+                  <pic:nvPicPr>
+                    <pic:cNvPr id="0" name="Picture 1"/>
+                    <pic:cNvPicPr>
+                      <a:picLocks noChangeAspect="1" noChangeArrowheads="1"/>
+                    </pic:cNvPicPr>
+                  </pic:nvPicPr>
+                  <pic:blipFill>
+                    <a:blip r:embed="rId8">
+                      <a:extLst>
+                        <a:ext uri="{28A0092B-C50C-407E-A947-70E740481C1C}">
+                          <a14:useLocalDpi xmlns:a14="http://schemas.microsoft.com/office/drawing/2010/main" val="0"/>
+                        </a:ext>
+                      </a:extLst>
+                    </a:blip>
+                    <a:srcRect/>
+                    <a:stretch>
+                      <a:fillRect/>
+                    </a:stretch>
+                  </pic:blipFill>
+                  <pic:spPr bwMode="auto">
+                    <a:xfrm>
+                      <a:off x="0" y="0"/>
+                      <a:ext cx="5935980" cy="4183380"/>
+                    </a:xfrm>
+                    <a:prstGeom prst="rect">
+                      <a:avLst/>
+                    </a:prstGeom>
+                    <a:noFill/>
+                    <a:ln>
+                      <a:noFill/>
+                    </a:ln>
+                  </pic:spPr>
+                </pic:pic>
+              </a:graphicData>
+            </a:graphic>
+          </wp:inline>
+        </w:drawing>
+      </w:r>
     </w:p>
     <w:p>
       <w:pPr>
@@ -199,6 +256,7 @@
           <w:sz w:val="28"/>
           <w:szCs w:val="28"/>
         </w:rPr>
+        <w:lastRenderedPageBreak/>
         <w:t>Nguyễn Dũng</w:t>
       </w:r>
     </w:p>
@@ -1578,8 +1636,8 @@
           <w:szCs w:val="32"/>
         </w:rPr>
         <w:sectPr>
-          <w:headerReference w:type="default" r:id="rId8"/>
-          <w:footerReference w:type="default" r:id="rId9"/>
+          <w:headerReference w:type="default" r:id="rId9"/>
+          <w:footerReference w:type="default" r:id="rId10"/>
           <w:pgSz w:w="12240" w:h="15840"/>
           <w:pgMar w:top="1440" w:right="1800" w:bottom="1440" w:left="1800" w:header="720" w:footer="720" w:gutter="0"/>
           <w:cols w:space="720"/>
@@ -1989,6 +2047,9 @@
     </w:p>
     <w:p>
       <w:r>
+        <w:rPr>
+          <w:noProof/>
+        </w:rPr>
         <w:drawing>
           <wp:inline distT="0" distB="0" distL="0" distR="0" wp14:anchorId="162A956F" wp14:editId="4B01A1B2">
             <wp:extent cx="5943600" cy="3938905"/>
@@ -2005,7 +2066,7 @@
                     <pic:cNvPicPr/>
                   </pic:nvPicPr>
                   <pic:blipFill>
-                    <a:blip r:embed="rId10"/>
+                    <a:blip r:embed="rId11"/>
                     <a:stretch>
                       <a:fillRect/>
                     </a:stretch>
@@ -2158,6 +2219,7 @@
       <w:bookmarkStart w:id="10" w:name="_heading=h.17dp8vu" w:colFirst="0" w:colLast="0"/>
       <w:bookmarkEnd w:id="10"/>
       <w:r>
+        <w:lastRenderedPageBreak/>
         <w:t>Screenshots and explanations</w:t>
       </w:r>
     </w:p>
@@ -2173,9 +2235,57 @@
       <w:r>
         <w:rPr>
           <w:i/>
+          <w:noProof/>
           <w:color w:val="FF0000"/>
         </w:rPr>
-        <w:t>&lt;Screen flow | Dialog Map&gt;</w:t>
+        <w:drawing>
+          <wp:inline distT="0" distB="0" distL="0" distR="0" wp14:anchorId="755EE716" wp14:editId="0A9BCC04">
+            <wp:extent cx="5935980" cy="4183380"/>
+            <wp:effectExtent l="0" t="0" r="7620" b="7620"/>
+            <wp:docPr id="3" name="Picture 3"/>
+            <wp:cNvGraphicFramePr>
+              <a:graphicFrameLocks xmlns:a="http://schemas.openxmlformats.org/drawingml/2006/main" noChangeAspect="1"/>
+            </wp:cNvGraphicFramePr>
+            <a:graphic xmlns:a="http://schemas.openxmlformats.org/drawingml/2006/main">
+              <a:graphicData uri="http://schemas.openxmlformats.org/drawingml/2006/picture">
+                <pic:pic xmlns:pic="http://schemas.openxmlformats.org/drawingml/2006/picture">
+                  <pic:nvPicPr>
+                    <pic:cNvPr id="0" name="Picture 2"/>
+                    <pic:cNvPicPr>
+                      <a:picLocks noChangeAspect="1" noChangeArrowheads="1"/>
+                    </pic:cNvPicPr>
+                  </pic:nvPicPr>
+                  <pic:blipFill>
+                    <a:blip r:embed="rId8">
+                      <a:extLst>
+                        <a:ext uri="{28A0092B-C50C-407E-A947-70E740481C1C}">
+                          <a14:useLocalDpi xmlns:a14="http://schemas.microsoft.com/office/drawing/2010/main" val="0"/>
+                        </a:ext>
+                      </a:extLst>
+                    </a:blip>
+                    <a:srcRect/>
+                    <a:stretch>
+                      <a:fillRect/>
+                    </a:stretch>
+                  </pic:blipFill>
+                  <pic:spPr bwMode="auto">
+                    <a:xfrm>
+                      <a:off x="0" y="0"/>
+                      <a:ext cx="5935980" cy="4183380"/>
+                    </a:xfrm>
+                    <a:prstGeom prst="rect">
+                      <a:avLst/>
+                    </a:prstGeom>
+                    <a:noFill/>
+                    <a:ln>
+                      <a:noFill/>
+                    </a:ln>
+                  </pic:spPr>
+                </pic:pic>
+              </a:graphicData>
+            </a:graphic>
+          </wp:inline>
+        </w:drawing>
       </w:r>
     </w:p>
     <w:p>
@@ -3248,6 +3358,7 @@
     <w:lsdException w:name="HTML Sample" w:semiHidden="1" w:unhideWhenUsed="1"/>
     <w:lsdException w:name="HTML Typewriter" w:semiHidden="1" w:unhideWhenUsed="1"/>
     <w:lsdException w:name="HTML Variable" w:semiHidden="1" w:unhideWhenUsed="1"/>
+    <w:lsdException w:name="Normal Table" w:semiHidden="1" w:unhideWhenUsed="1"/>
     <w:lsdException w:name="annotation subject" w:semiHidden="1" w:unhideWhenUsed="1"/>
     <w:lsdException w:name="No List" w:semiHidden="1" w:unhideWhenUsed="1"/>
     <w:lsdException w:name="Outline List 1" w:semiHidden="1" w:unhideWhenUsed="1"/>
@@ -3290,8 +3401,11 @@
     <w:lsdException w:name="Table Contemporary" w:semiHidden="1" w:unhideWhenUsed="1"/>
     <w:lsdException w:name="Table Elegant" w:semiHidden="1" w:unhideWhenUsed="1"/>
     <w:lsdException w:name="Table Professional" w:semiHidden="1" w:unhideWhenUsed="1"/>
+    <w:lsdException w:name="Table Subtle 1" w:semiHidden="1" w:unhideWhenUsed="1"/>
     <w:lsdException w:name="Table Subtle 2" w:semiHidden="1" w:unhideWhenUsed="1"/>
     <w:lsdException w:name="Table Web 1" w:semiHidden="1" w:unhideWhenUsed="1"/>
+    <w:lsdException w:name="Table Web 2" w:semiHidden="1" w:unhideWhenUsed="1"/>
+    <w:lsdException w:name="Table Web 3" w:semiHidden="1" w:unhideWhenUsed="1"/>
     <w:lsdException w:name="Balloon Text" w:semiHidden="1" w:unhideWhenUsed="1"/>
     <w:lsdException w:name="Table Grid" w:uiPriority="39"/>
     <w:lsdException w:name="Table Theme" w:semiHidden="1" w:unhideWhenUsed="1"/>
@@ -3705,6 +3819,7 @@
   <w:style w:type="character" w:default="1" w:styleId="DefaultParagraphFont">
     <w:name w:val="Default Paragraph Font"/>
     <w:uiPriority w:val="1"/>
+    <w:semiHidden/>
     <w:unhideWhenUsed/>
   </w:style>
   <w:style w:type="table" w:default="1" w:styleId="TableNormal">

</xml_diff>